<commit_message>
update SQL CR records
</commit_message>
<xml_diff>
--- a/SQL/CR紀錄表_莊詠鈞_SQL.docx
+++ b/SQL/CR紀錄表_莊詠鈞_SQL.docx
@@ -259,7 +259,7 @@
               <w:snapToGrid w:val="0"/>
               <w:jc w:val="center"/>
               <w:rPr>
-                <w:rFonts w:ascii="微軟正黑體" w:eastAsia="微軟正黑體" w:hAnsi="微軟正黑體" w:hint="eastAsia"/>
+                <w:rFonts w:ascii="微軟正黑體" w:eastAsia="微軟正黑體" w:hAnsi="微軟正黑體"/>
                 <w:sz w:val="26"/>
                 <w:szCs w:val="26"/>
               </w:rPr>
@@ -676,7 +676,7 @@
               <w:ind w:leftChars="0"/>
               <w:jc w:val="both"/>
               <w:rPr>
-                <w:rFonts w:ascii="微軟正黑體" w:eastAsia="微軟正黑體" w:hAnsi="微軟正黑體" w:hint="eastAsia"/>
+                <w:rFonts w:ascii="微軟正黑體" w:eastAsia="微軟正黑體" w:hAnsi="微軟正黑體"/>
                 <w:sz w:val="26"/>
                 <w:szCs w:val="26"/>
               </w:rPr>
@@ -801,7 +801,7 @@
             <w:pPr>
               <w:snapToGrid w:val="0"/>
               <w:rPr>
-                <w:rFonts w:ascii="微軟正黑體" w:eastAsia="微軟正黑體" w:hAnsi="微軟正黑體" w:hint="eastAsia"/>
+                <w:rFonts w:ascii="微軟正黑體" w:eastAsia="微軟正黑體" w:hAnsi="微軟正黑體"/>
                 <w:noProof/>
                 <w:color w:val="FFFFFF" w:themeColor="background1"/>
                 <w:sz w:val="26"/>
@@ -901,7 +901,7 @@
             <w:pPr>
               <w:snapToGrid w:val="0"/>
               <w:rPr>
-                <w:rFonts w:ascii="微軟正黑體" w:eastAsia="微軟正黑體" w:hAnsi="微軟正黑體" w:hint="eastAsia"/>
+                <w:rFonts w:ascii="微軟正黑體" w:eastAsia="微軟正黑體" w:hAnsi="微軟正黑體"/>
                 <w:noProof/>
                 <w:color w:val="FFFFFF" w:themeColor="background1"/>
                 <w:sz w:val="26"/>
@@ -1126,7 +1126,7 @@
               <w:snapToGrid w:val="0"/>
               <w:ind w:leftChars="0" w:left="360"/>
               <w:rPr>
-                <w:rFonts w:ascii="微軟正黑體" w:eastAsia="微軟正黑體" w:hAnsi="微軟正黑體" w:hint="eastAsia"/>
+                <w:rFonts w:ascii="微軟正黑體" w:eastAsia="微軟正黑體" w:hAnsi="微軟正黑體"/>
                 <w:sz w:val="26"/>
                 <w:szCs w:val="26"/>
               </w:rPr>
@@ -1177,7 +1177,7 @@
               <w:snapToGrid w:val="0"/>
               <w:jc w:val="center"/>
               <w:rPr>
-                <w:rFonts w:ascii="微軟正黑體" w:eastAsia="微軟正黑體" w:hAnsi="微軟正黑體" w:hint="eastAsia"/>
+                <w:rFonts w:ascii="微軟正黑體" w:eastAsia="微軟正黑體" w:hAnsi="微軟正黑體"/>
                 <w:noProof/>
                 <w:color w:val="FFFFFF" w:themeColor="background1"/>
                 <w:sz w:val="26"/>
@@ -1206,36 +1206,20 @@
               <w:snapToGrid w:val="0"/>
               <w:jc w:val="center"/>
               <w:rPr>
-                <w:rFonts w:ascii="微軟正黑體" w:eastAsia="微軟正黑體" w:hAnsi="微軟正黑體" w:hint="eastAsia"/>
-                <w:noProof/>
-                <w:color w:val="FFFFFF" w:themeColor="background1"/>
-                <w:sz w:val="26"/>
-                <w:szCs w:val="26"/>
-              </w:rPr>
-            </w:pPr>
-            <w:r>
-              <w:rPr>
-                <w:rFonts w:ascii="微軟正黑體" w:eastAsia="微軟正黑體" w:hAnsi="微軟正黑體" w:hint="eastAsia"/>
-                <w:sz w:val="26"/>
-                <w:szCs w:val="26"/>
-              </w:rPr>
-              <w:t>第4-</w:t>
-            </w:r>
-            <w:r>
-              <w:rPr>
-                <w:rFonts w:ascii="微軟正黑體" w:eastAsia="微軟正黑體" w:hAnsi="微軟正黑體" w:hint="eastAsia"/>
-                <w:sz w:val="26"/>
-                <w:szCs w:val="26"/>
-              </w:rPr>
-              <w:t>2</w:t>
-            </w:r>
-            <w:r>
-              <w:rPr>
-                <w:rFonts w:ascii="微軟正黑體" w:eastAsia="微軟正黑體" w:hAnsi="微軟正黑體" w:hint="eastAsia"/>
-                <w:sz w:val="26"/>
-                <w:szCs w:val="26"/>
-              </w:rPr>
-              <w:t>題</w:t>
+                <w:rFonts w:ascii="微軟正黑體" w:eastAsia="微軟正黑體" w:hAnsi="微軟正黑體"/>
+                <w:noProof/>
+                <w:color w:val="FFFFFF" w:themeColor="background1"/>
+                <w:sz w:val="26"/>
+                <w:szCs w:val="26"/>
+              </w:rPr>
+            </w:pPr>
+            <w:r>
+              <w:rPr>
+                <w:rFonts w:ascii="微軟正黑體" w:eastAsia="微軟正黑體" w:hAnsi="微軟正黑體" w:hint="eastAsia"/>
+                <w:sz w:val="26"/>
+                <w:szCs w:val="26"/>
+              </w:rPr>
+              <w:t>第4-2題</w:t>
             </w:r>
           </w:p>
         </w:tc>
@@ -1251,7 +1235,7 @@
               <w:snapToGrid w:val="0"/>
               <w:jc w:val="center"/>
               <w:rPr>
-                <w:rFonts w:ascii="微軟正黑體" w:eastAsia="微軟正黑體" w:hAnsi="微軟正黑體" w:hint="eastAsia"/>
+                <w:rFonts w:ascii="微軟正黑體" w:eastAsia="微軟正黑體" w:hAnsi="微軟正黑體"/>
                 <w:noProof/>
                 <w:color w:val="FFFFFF" w:themeColor="background1"/>
                 <w:sz w:val="26"/>
@@ -1280,7 +1264,7 @@
               <w:snapToGrid w:val="0"/>
               <w:ind w:leftChars="0"/>
               <w:rPr>
-                <w:rFonts w:ascii="微軟正黑體" w:eastAsia="微軟正黑體" w:hAnsi="微軟正黑體" w:hint="eastAsia"/>
+                <w:rFonts w:ascii="微軟正黑體" w:eastAsia="微軟正黑體" w:hAnsi="微軟正黑體"/>
                 <w:sz w:val="26"/>
                 <w:szCs w:val="26"/>
               </w:rPr>
@@ -1292,25 +1276,7 @@
                 <w:szCs w:val="26"/>
               </w:rPr>
               <w:lastRenderedPageBreak/>
-              <w:t>建議可以用</w:t>
-            </w:r>
-            <w:proofErr w:type="spellStart"/>
-            <w:r>
-              <w:rPr>
-                <w:rFonts w:ascii="微軟正黑體" w:eastAsia="微軟正黑體" w:hAnsi="微軟正黑體" w:hint="eastAsia"/>
-                <w:sz w:val="26"/>
-                <w:szCs w:val="26"/>
-              </w:rPr>
-              <w:t>parttition</w:t>
-            </w:r>
-            <w:proofErr w:type="spellEnd"/>
-            <w:r>
-              <w:rPr>
-                <w:rFonts w:ascii="微軟正黑體" w:eastAsia="微軟正黑體" w:hAnsi="微軟正黑體" w:hint="eastAsia"/>
-                <w:sz w:val="26"/>
-                <w:szCs w:val="26"/>
-              </w:rPr>
-              <w:t xml:space="preserve"> by</w:t>
+              <w:t>建議可以用parttition by</w:t>
             </w:r>
           </w:p>
         </w:tc>
@@ -1324,7 +1290,7 @@
             <w:pPr>
               <w:snapToGrid w:val="0"/>
               <w:rPr>
-                <w:rFonts w:ascii="微軟正黑體" w:eastAsia="微軟正黑體" w:hAnsi="微軟正黑體" w:hint="eastAsia"/>
+                <w:rFonts w:ascii="微軟正黑體" w:eastAsia="微軟正黑體" w:hAnsi="微軟正黑體"/>
                 <w:noProof/>
                 <w:color w:val="FFFFFF" w:themeColor="background1"/>
                 <w:sz w:val="26"/>
@@ -1378,7 +1344,7 @@
             <w:pPr>
               <w:snapToGrid w:val="0"/>
               <w:rPr>
-                <w:rFonts w:ascii="微軟正黑體" w:eastAsia="微軟正黑體" w:hAnsi="微軟正黑體" w:hint="eastAsia"/>
+                <w:rFonts w:ascii="微軟正黑體" w:eastAsia="微軟正黑體" w:hAnsi="微軟正黑體"/>
                 <w:noProof/>
                 <w:color w:val="FFFFFF" w:themeColor="background1"/>
                 <w:sz w:val="26"/>
@@ -1434,7 +1400,7 @@
             <w:pPr>
               <w:snapToGrid w:val="0"/>
               <w:rPr>
-                <w:rFonts w:ascii="微軟正黑體" w:eastAsia="微軟正黑體" w:hAnsi="微軟正黑體" w:hint="eastAsia"/>
+                <w:rFonts w:ascii="微軟正黑體" w:eastAsia="微軟正黑體" w:hAnsi="微軟正黑體"/>
                 <w:noProof/>
                 <w:color w:val="FFFFFF" w:themeColor="background1"/>
                 <w:sz w:val="26"/>
@@ -1456,7 +1422,7 @@
             <w:pPr>
               <w:snapToGrid w:val="0"/>
               <w:rPr>
-                <w:rFonts w:ascii="微軟正黑體" w:eastAsia="微軟正黑體" w:hAnsi="微軟正黑體" w:hint="eastAsia"/>
+                <w:rFonts w:ascii="微軟正黑體" w:eastAsia="微軟正黑體" w:hAnsi="微軟正黑體"/>
                 <w:noProof/>
                 <w:color w:val="FFFFFF" w:themeColor="background1"/>
                 <w:sz w:val="26"/>
@@ -1529,7 +1495,7 @@
               <w:snapToGrid w:val="0"/>
               <w:ind w:leftChars="0"/>
               <w:rPr>
-                <w:rFonts w:ascii="微軟正黑體" w:eastAsia="微軟正黑體" w:hAnsi="微軟正黑體" w:hint="eastAsia"/>
+                <w:rFonts w:ascii="微軟正黑體" w:eastAsia="微軟正黑體" w:hAnsi="微軟正黑體"/>
                 <w:sz w:val="26"/>
                 <w:szCs w:val="26"/>
               </w:rPr>
@@ -1554,7 +1520,7 @@
             <w:pPr>
               <w:snapToGrid w:val="0"/>
               <w:rPr>
-                <w:rFonts w:ascii="微軟正黑體" w:eastAsia="微軟正黑體" w:hAnsi="微軟正黑體" w:hint="eastAsia"/>
+                <w:rFonts w:ascii="微軟正黑體" w:eastAsia="微軟正黑體" w:hAnsi="微軟正黑體"/>
                 <w:noProof/>
                 <w:color w:val="FFFFFF" w:themeColor="background1"/>
                 <w:sz w:val="26"/>
@@ -1598,7 +1564,7 @@
             <w:pPr>
               <w:snapToGrid w:val="0"/>
               <w:rPr>
-                <w:rFonts w:ascii="微軟正黑體" w:eastAsia="微軟正黑體" w:hAnsi="微軟正黑體" w:hint="eastAsia"/>
+                <w:rFonts w:ascii="微軟正黑體" w:eastAsia="微軟正黑體" w:hAnsi="微軟正黑體"/>
                 <w:noProof/>
                 <w:color w:val="FFFFFF" w:themeColor="background1"/>
                 <w:sz w:val="26"/>
@@ -1676,7 +1642,7 @@
             <w:pPr>
               <w:snapToGrid w:val="0"/>
               <w:rPr>
-                <w:rFonts w:ascii="微軟正黑體" w:eastAsia="微軟正黑體" w:hAnsi="微軟正黑體" w:hint="eastAsia"/>
+                <w:rFonts w:ascii="微軟正黑體" w:eastAsia="微軟正黑體" w:hAnsi="微軟正黑體"/>
                 <w:noProof/>
                 <w:color w:val="FFFFFF" w:themeColor="background1"/>
                 <w:sz w:val="26"/>
@@ -1745,7 +1711,7 @@
               <w:snapToGrid w:val="0"/>
               <w:ind w:leftChars="0" w:left="360"/>
               <w:rPr>
-                <w:rFonts w:ascii="微軟正黑體" w:eastAsia="微軟正黑體" w:hAnsi="微軟正黑體" w:hint="eastAsia"/>
+                <w:rFonts w:ascii="微軟正黑體" w:eastAsia="微軟正黑體" w:hAnsi="微軟正黑體"/>
                 <w:sz w:val="26"/>
                 <w:szCs w:val="26"/>
               </w:rPr>
@@ -1795,7 +1761,7 @@
               <w:snapToGrid w:val="0"/>
               <w:jc w:val="center"/>
               <w:rPr>
-                <w:rFonts w:ascii="微軟正黑體" w:eastAsia="微軟正黑體" w:hAnsi="微軟正黑體" w:hint="eastAsia"/>
+                <w:rFonts w:ascii="微軟正黑體" w:eastAsia="微軟正黑體" w:hAnsi="微軟正黑體"/>
                 <w:noProof/>
                 <w:color w:val="FFFFFF" w:themeColor="background1"/>
                 <w:sz w:val="26"/>
@@ -1824,36 +1790,20 @@
               <w:snapToGrid w:val="0"/>
               <w:jc w:val="center"/>
               <w:rPr>
-                <w:rFonts w:ascii="微軟正黑體" w:eastAsia="微軟正黑體" w:hAnsi="微軟正黑體" w:hint="eastAsia"/>
-                <w:noProof/>
-                <w:color w:val="FFFFFF" w:themeColor="background1"/>
-                <w:sz w:val="26"/>
-                <w:szCs w:val="26"/>
-              </w:rPr>
-            </w:pPr>
-            <w:r>
-              <w:rPr>
-                <w:rFonts w:ascii="微軟正黑體" w:eastAsia="微軟正黑體" w:hAnsi="微軟正黑體" w:hint="eastAsia"/>
-                <w:sz w:val="26"/>
-                <w:szCs w:val="26"/>
-              </w:rPr>
-              <w:t>第4</w:t>
-            </w:r>
-            <w:r>
-              <w:rPr>
-                <w:rFonts w:ascii="微軟正黑體" w:eastAsia="微軟正黑體" w:hAnsi="微軟正黑體" w:hint="eastAsia"/>
-                <w:sz w:val="26"/>
-                <w:szCs w:val="26"/>
-              </w:rPr>
-              <w:t>-5</w:t>
-            </w:r>
-            <w:r>
-              <w:rPr>
-                <w:rFonts w:ascii="微軟正黑體" w:eastAsia="微軟正黑體" w:hAnsi="微軟正黑體" w:hint="eastAsia"/>
-                <w:sz w:val="26"/>
-                <w:szCs w:val="26"/>
-              </w:rPr>
-              <w:t>題</w:t>
+                <w:rFonts w:ascii="微軟正黑體" w:eastAsia="微軟正黑體" w:hAnsi="微軟正黑體"/>
+                <w:noProof/>
+                <w:color w:val="FFFFFF" w:themeColor="background1"/>
+                <w:sz w:val="26"/>
+                <w:szCs w:val="26"/>
+              </w:rPr>
+            </w:pPr>
+            <w:r>
+              <w:rPr>
+                <w:rFonts w:ascii="微軟正黑體" w:eastAsia="微軟正黑體" w:hAnsi="微軟正黑體" w:hint="eastAsia"/>
+                <w:sz w:val="26"/>
+                <w:szCs w:val="26"/>
+              </w:rPr>
+              <w:t>第4-5題</w:t>
             </w:r>
           </w:p>
         </w:tc>
@@ -1869,7 +1819,7 @@
               <w:snapToGrid w:val="0"/>
               <w:jc w:val="center"/>
               <w:rPr>
-                <w:rFonts w:ascii="微軟正黑體" w:eastAsia="微軟正黑體" w:hAnsi="微軟正黑體" w:hint="eastAsia"/>
+                <w:rFonts w:ascii="微軟正黑體" w:eastAsia="微軟正黑體" w:hAnsi="微軟正黑體"/>
                 <w:noProof/>
                 <w:color w:val="FFFFFF" w:themeColor="background1"/>
                 <w:sz w:val="26"/>
@@ -1898,7 +1848,7 @@
               <w:snapToGrid w:val="0"/>
               <w:ind w:leftChars="0"/>
               <w:rPr>
-                <w:rFonts w:ascii="微軟正黑體" w:eastAsia="微軟正黑體" w:hAnsi="微軟正黑體" w:hint="eastAsia"/>
+                <w:rFonts w:ascii="微軟正黑體" w:eastAsia="微軟正黑體" w:hAnsi="微軟正黑體"/>
                 <w:sz w:val="26"/>
                 <w:szCs w:val="26"/>
               </w:rPr>
@@ -1924,7 +1874,7 @@
             <w:pPr>
               <w:snapToGrid w:val="0"/>
               <w:rPr>
-                <w:rFonts w:ascii="微軟正黑體" w:eastAsia="微軟正黑體" w:hAnsi="微軟正黑體" w:hint="eastAsia"/>
+                <w:rFonts w:ascii="微軟正黑體" w:eastAsia="微軟正黑體" w:hAnsi="微軟正黑體"/>
                 <w:noProof/>
                 <w:color w:val="FFFFFF" w:themeColor="background1"/>
                 <w:sz w:val="26"/>
@@ -1978,7 +1928,7 @@
             <w:pPr>
               <w:snapToGrid w:val="0"/>
               <w:rPr>
-                <w:rFonts w:ascii="微軟正黑體" w:eastAsia="微軟正黑體" w:hAnsi="微軟正黑體" w:hint="eastAsia"/>
+                <w:rFonts w:ascii="微軟正黑體" w:eastAsia="微軟正黑體" w:hAnsi="微軟正黑體"/>
                 <w:noProof/>
                 <w:color w:val="FFFFFF" w:themeColor="background1"/>
                 <w:sz w:val="26"/>
@@ -2056,7 +2006,7 @@
             <w:pPr>
               <w:snapToGrid w:val="0"/>
               <w:rPr>
-                <w:rFonts w:ascii="微軟正黑體" w:eastAsia="微軟正黑體" w:hAnsi="微軟正黑體" w:hint="eastAsia"/>
+                <w:rFonts w:ascii="微軟正黑體" w:eastAsia="微軟正黑體" w:hAnsi="微軟正黑體"/>
                 <w:noProof/>
                 <w:color w:val="FFFFFF" w:themeColor="background1"/>
                 <w:sz w:val="26"/>
@@ -2107,6 +2057,436 @@
                 </wp:inline>
               </w:drawing>
             </w:r>
+          </w:p>
+        </w:tc>
+      </w:tr>
+      <w:tr>
+        <w:trPr>
+          <w:trHeight w:val="632"/>
+        </w:trPr>
+        <w:tc>
+          <w:tcPr>
+            <w:tcW w:w="2943" w:type="dxa"/>
+            <w:vAlign w:val="center"/>
+          </w:tcPr>
+          <w:p>
+            <w:pPr>
+              <w:pStyle w:val="a4"/>
+              <w:snapToGrid w:val="0"/>
+              <w:ind w:leftChars="0" w:left="360"/>
+              <w:rPr>
+                <w:rFonts w:ascii="微軟正黑體" w:eastAsia="微軟正黑體" w:hAnsi="微軟正黑體" w:hint="eastAsia"/>
+                <w:sz w:val="26"/>
+                <w:szCs w:val="26"/>
+              </w:rPr>
+            </w:pPr>
+            <w:r>
+              <w:rPr>
+                <w:rFonts w:ascii="微軟正黑體" w:eastAsia="微軟正黑體" w:hAnsi="微軟正黑體"/>
+                <w:sz w:val="26"/>
+                <w:szCs w:val="26"/>
+              </w:rPr>
+              <w:t>202</w:t>
+            </w:r>
+            <w:r>
+              <w:rPr>
+                <w:rFonts w:ascii="微軟正黑體" w:eastAsia="微軟正黑體" w:hAnsi="微軟正黑體" w:hint="eastAsia"/>
+                <w:sz w:val="26"/>
+                <w:szCs w:val="26"/>
+              </w:rPr>
+              <w:t>4</w:t>
+            </w:r>
+            <w:r>
+              <w:rPr>
+                <w:rFonts w:ascii="微軟正黑體" w:eastAsia="微軟正黑體" w:hAnsi="微軟正黑體"/>
+                <w:sz w:val="26"/>
+                <w:szCs w:val="26"/>
+              </w:rPr>
+              <w:t>/</w:t>
+            </w:r>
+            <w:r>
+              <w:rPr>
+                <w:rFonts w:ascii="微軟正黑體" w:eastAsia="微軟正黑體" w:hAnsi="微軟正黑體" w:hint="eastAsia"/>
+                <w:sz w:val="26"/>
+                <w:szCs w:val="26"/>
+              </w:rPr>
+              <w:t>08/01</w:t>
+            </w:r>
+          </w:p>
+        </w:tc>
+        <w:tc>
+          <w:tcPr>
+            <w:tcW w:w="1447" w:type="dxa"/>
+            <w:shd w:val="clear" w:color="auto" w:fill="auto"/>
+          </w:tcPr>
+          <w:p>
+            <w:pPr>
+              <w:snapToGrid w:val="0"/>
+              <w:rPr>
+                <w:rFonts w:ascii="微軟正黑體" w:eastAsia="微軟正黑體" w:hAnsi="微軟正黑體" w:hint="eastAsia"/>
+                <w:noProof/>
+                <w:color w:val="FFFFFF" w:themeColor="background1"/>
+                <w:sz w:val="26"/>
+                <w:szCs w:val="26"/>
+              </w:rPr>
+            </w:pPr>
+            <w:r>
+              <w:rPr>
+                <w:rFonts w:ascii="微軟正黑體" w:eastAsia="微軟正黑體" w:hAnsi="微軟正黑體" w:hint="eastAsia"/>
+                <w:sz w:val="26"/>
+                <w:szCs w:val="26"/>
+              </w:rPr>
+              <w:t>鄒瑞惠</w:t>
+            </w:r>
+          </w:p>
+        </w:tc>
+        <w:tc>
+          <w:tcPr>
+            <w:tcW w:w="1559" w:type="dxa"/>
+            <w:gridSpan w:val="3"/>
+            <w:shd w:val="clear" w:color="auto" w:fill="auto"/>
+          </w:tcPr>
+          <w:p>
+            <w:pPr>
+              <w:snapToGrid w:val="0"/>
+              <w:rPr>
+                <w:rFonts w:ascii="微軟正黑體" w:eastAsia="微軟正黑體" w:hAnsi="微軟正黑體" w:hint="eastAsia"/>
+                <w:noProof/>
+                <w:sz w:val="26"/>
+                <w:szCs w:val="26"/>
+              </w:rPr>
+            </w:pPr>
+            <w:r>
+              <w:rPr>
+                <w:rFonts w:ascii="微軟正黑體" w:eastAsia="微軟正黑體" w:hAnsi="微軟正黑體" w:hint="eastAsia"/>
+                <w:noProof/>
+                <w:sz w:val="26"/>
+                <w:szCs w:val="26"/>
+              </w:rPr>
+              <w:t>初始正規化</w:t>
+            </w:r>
+          </w:p>
+        </w:tc>
+        <w:tc>
+          <w:tcPr>
+            <w:tcW w:w="9866" w:type="dxa"/>
+            <w:gridSpan w:val="4"/>
+            <w:shd w:val="clear" w:color="auto" w:fill="auto"/>
+          </w:tcPr>
+          <w:p>
+            <w:pPr>
+              <w:snapToGrid w:val="0"/>
+              <w:rPr>
+                <w:rFonts w:ascii="微軟正黑體" w:eastAsia="微軟正黑體" w:hAnsi="微軟正黑體" w:hint="eastAsia"/>
+                <w:noProof/>
+                <w:color w:val="FFFFFF" w:themeColor="background1"/>
+                <w:sz w:val="26"/>
+                <w:szCs w:val="26"/>
+              </w:rPr>
+            </w:pPr>
+          </w:p>
+        </w:tc>
+      </w:tr>
+      <w:tr>
+        <w:trPr>
+          <w:trHeight w:val="1837"/>
+        </w:trPr>
+        <w:tc>
+          <w:tcPr>
+            <w:tcW w:w="2943" w:type="dxa"/>
+            <w:vAlign w:val="center"/>
+          </w:tcPr>
+          <w:p>
+            <w:pPr>
+              <w:pStyle w:val="a4"/>
+              <w:numPr>
+                <w:ilvl w:val="0"/>
+                <w:numId w:val="6"/>
+              </w:numPr>
+              <w:snapToGrid w:val="0"/>
+              <w:ind w:leftChars="0"/>
+              <w:rPr>
+                <w:rFonts w:ascii="微軟正黑體" w:eastAsia="微軟正黑體" w:hAnsi="微軟正黑體" w:hint="eastAsia"/>
+                <w:sz w:val="26"/>
+                <w:szCs w:val="26"/>
+              </w:rPr>
+            </w:pPr>
+          </w:p>
+        </w:tc>
+        <w:tc>
+          <w:tcPr>
+            <w:tcW w:w="12872" w:type="dxa"/>
+            <w:gridSpan w:val="8"/>
+            <w:shd w:val="pct65" w:color="auto" w:fill="auto"/>
+          </w:tcPr>
+          <w:p>
+            <w:pPr>
+              <w:snapToGrid w:val="0"/>
+              <w:rPr>
+                <w:rFonts w:ascii="微軟正黑體" w:eastAsia="微軟正黑體" w:hAnsi="微軟正黑體"/>
+                <w:noProof/>
+                <w:color w:val="FFFFFF" w:themeColor="background1"/>
+                <w:sz w:val="26"/>
+                <w:szCs w:val="26"/>
+              </w:rPr>
+            </w:pPr>
+            <w:r>
+              <w:rPr>
+                <w:rFonts w:ascii="微軟正黑體" w:eastAsia="微軟正黑體" w:hAnsi="微軟正黑體"/>
+                <w:noProof/>
+                <w:color w:val="FFFFFF" w:themeColor="background1"/>
+                <w:sz w:val="26"/>
+                <w:szCs w:val="26"/>
+              </w:rPr>
+              <w:t>1.設施類別表在這裡不需要用到,可以不用拆出來</w:t>
+            </w:r>
+          </w:p>
+          <w:p>
+            <w:pPr>
+              <w:snapToGrid w:val="0"/>
+              <w:rPr>
+                <w:rFonts w:ascii="微軟正黑體" w:eastAsia="微軟正黑體" w:hAnsi="微軟正黑體"/>
+                <w:noProof/>
+                <w:color w:val="FFFFFF" w:themeColor="background1"/>
+                <w:sz w:val="26"/>
+                <w:szCs w:val="26"/>
+              </w:rPr>
+            </w:pPr>
+            <w:r>
+              <w:rPr>
+                <w:rFonts w:ascii="微軟正黑體" w:eastAsia="微軟正黑體" w:hAnsi="微軟正黑體"/>
+                <w:noProof/>
+                <w:color w:val="FFFFFF" w:themeColor="background1"/>
+                <w:sz w:val="26"/>
+                <w:szCs w:val="26"/>
+              </w:rPr>
+              <w:t>2.村里表可以多拆一個鄉鎮市的欄位,去除地址中的重複值</w:t>
+            </w:r>
+          </w:p>
+          <w:p>
+            <w:pPr>
+              <w:snapToGrid w:val="0"/>
+              <w:rPr>
+                <w:rFonts w:ascii="微軟正黑體" w:eastAsia="微軟正黑體" w:hAnsi="微軟正黑體"/>
+                <w:noProof/>
+                <w:color w:val="FFFFFF" w:themeColor="background1"/>
+                <w:sz w:val="26"/>
+                <w:szCs w:val="26"/>
+              </w:rPr>
+            </w:pPr>
+            <w:r>
+              <w:rPr>
+                <w:rFonts w:ascii="微軟正黑體" w:eastAsia="微軟正黑體" w:hAnsi="微軟正黑體"/>
+                <w:noProof/>
+                <w:color w:val="FFFFFF" w:themeColor="background1"/>
+                <w:sz w:val="26"/>
+                <w:szCs w:val="26"/>
+              </w:rPr>
+              <w:t>3.避難設施表的設施地址,縣市跟鄉鎮市可以去除</w:t>
+            </w:r>
+          </w:p>
+          <w:p>
+            <w:pPr>
+              <w:snapToGrid w:val="0"/>
+              <w:rPr>
+                <w:rFonts w:ascii="微軟正黑體" w:eastAsia="微軟正黑體" w:hAnsi="微軟正黑體"/>
+                <w:noProof/>
+                <w:color w:val="FFFFFF" w:themeColor="background1"/>
+                <w:sz w:val="26"/>
+                <w:szCs w:val="26"/>
+              </w:rPr>
+            </w:pPr>
+            <w:r>
+              <w:rPr>
+                <w:rFonts w:ascii="微軟正黑體" w:eastAsia="微軟正黑體" w:hAnsi="微軟正黑體"/>
+                <w:noProof/>
+                <w:color w:val="FFFFFF" w:themeColor="background1"/>
+                <w:sz w:val="26"/>
+                <w:szCs w:val="26"/>
+              </w:rPr>
+              <w:t>4.警察轄區表中的分局地址,苗栗縣可以去除</w:t>
+            </w:r>
+          </w:p>
+          <w:p>
+            <w:pPr>
+              <w:snapToGrid w:val="0"/>
+              <w:rPr>
+                <w:rFonts w:ascii="微軟正黑體" w:eastAsia="微軟正黑體" w:hAnsi="微軟正黑體"/>
+                <w:noProof/>
+                <w:color w:val="FFFFFF" w:themeColor="background1"/>
+                <w:sz w:val="26"/>
+                <w:szCs w:val="26"/>
+              </w:rPr>
+            </w:pPr>
+            <w:r>
+              <w:rPr>
+                <w:rFonts w:ascii="微軟正黑體" w:eastAsia="微軟正黑體" w:hAnsi="微軟正黑體" w:hint="eastAsia"/>
+                <w:noProof/>
+                <w:color w:val="FFFFFF" w:themeColor="background1"/>
+                <w:sz w:val="26"/>
+                <w:szCs w:val="26"/>
+              </w:rPr>
+              <w:t>修改前：</w:t>
+            </w:r>
+          </w:p>
+          <w:p>
+            <w:pPr>
+              <w:snapToGrid w:val="0"/>
+              <w:rPr>
+                <w:rFonts w:ascii="微軟正黑體" w:eastAsia="微軟正黑體" w:hAnsi="微軟正黑體"/>
+                <w:noProof/>
+                <w:color w:val="FFFFFF" w:themeColor="background1"/>
+                <w:sz w:val="26"/>
+                <w:szCs w:val="26"/>
+              </w:rPr>
+            </w:pPr>
+            <w:r>
+              <w:rPr>
+                <w:rFonts w:ascii="微軟正黑體" w:eastAsia="微軟正黑體" w:hAnsi="微軟正黑體"/>
+                <w:noProof/>
+                <w:color w:val="FFFFFF" w:themeColor="background1"/>
+                <w:sz w:val="26"/>
+                <w:szCs w:val="26"/>
+              </w:rPr>
+              <w:lastRenderedPageBreak/>
+              <w:drawing>
+                <wp:inline distT="0" distB="0" distL="0" distR="0" wp14:anchorId="396F9687" wp14:editId="08EE9B94">
+                  <wp:extent cx="8036560" cy="2458720"/>
+                  <wp:effectExtent l="0" t="0" r="2540" b="0"/>
+                  <wp:docPr id="1458847347" name="圖片 1"/>
+                  <wp:cNvGraphicFramePr>
+                    <a:graphicFrameLocks xmlns:a="http://schemas.openxmlformats.org/drawingml/2006/main" noChangeAspect="1"/>
+                  </wp:cNvGraphicFramePr>
+                  <a:graphic xmlns:a="http://schemas.openxmlformats.org/drawingml/2006/main">
+                    <a:graphicData uri="http://schemas.openxmlformats.org/drawingml/2006/picture">
+                      <pic:pic xmlns:pic="http://schemas.openxmlformats.org/drawingml/2006/picture">
+                        <pic:nvPicPr>
+                          <pic:cNvPr id="1458847347" name=""/>
+                          <pic:cNvPicPr/>
+                        </pic:nvPicPr>
+                        <pic:blipFill>
+                          <a:blip r:embed="rId20"/>
+                          <a:stretch>
+                            <a:fillRect/>
+                          </a:stretch>
+                        </pic:blipFill>
+                        <pic:spPr>
+                          <a:xfrm>
+                            <a:off x="0" y="0"/>
+                            <a:ext cx="8036560" cy="2458720"/>
+                          </a:xfrm>
+                          <a:prstGeom prst="rect">
+                            <a:avLst/>
+                          </a:prstGeom>
+                        </pic:spPr>
+                      </pic:pic>
+                    </a:graphicData>
+                  </a:graphic>
+                </wp:inline>
+              </w:drawing>
+            </w:r>
+          </w:p>
+          <w:p>
+            <w:pPr>
+              <w:snapToGrid w:val="0"/>
+              <w:rPr>
+                <w:rFonts w:ascii="微軟正黑體" w:eastAsia="微軟正黑體" w:hAnsi="微軟正黑體" w:hint="eastAsia"/>
+                <w:noProof/>
+                <w:color w:val="FFFFFF" w:themeColor="background1"/>
+                <w:sz w:val="26"/>
+                <w:szCs w:val="26"/>
+              </w:rPr>
+            </w:pPr>
+          </w:p>
+          <w:p>
+            <w:pPr>
+              <w:snapToGrid w:val="0"/>
+              <w:rPr>
+                <w:rFonts w:ascii="微軟正黑體" w:eastAsia="微軟正黑體" w:hAnsi="微軟正黑體"/>
+                <w:noProof/>
+                <w:color w:val="FFFFFF" w:themeColor="background1"/>
+                <w:sz w:val="26"/>
+                <w:szCs w:val="26"/>
+              </w:rPr>
+            </w:pPr>
+            <w:r>
+              <w:rPr>
+                <w:rFonts w:ascii="微軟正黑體" w:eastAsia="微軟正黑體" w:hAnsi="微軟正黑體" w:hint="eastAsia"/>
+                <w:noProof/>
+                <w:color w:val="FFFFFF" w:themeColor="background1"/>
+                <w:sz w:val="26"/>
+                <w:szCs w:val="26"/>
+              </w:rPr>
+              <w:t>修改後：</w:t>
+            </w:r>
+          </w:p>
+          <w:p>
+            <w:pPr>
+              <w:snapToGrid w:val="0"/>
+              <w:rPr>
+                <w:rFonts w:ascii="微軟正黑體" w:eastAsia="微軟正黑體" w:hAnsi="微軟正黑體"/>
+                <w:noProof/>
+                <w:color w:val="FFFFFF" w:themeColor="background1"/>
+                <w:sz w:val="26"/>
+                <w:szCs w:val="26"/>
+              </w:rPr>
+            </w:pPr>
+            <w:r>
+              <w:rPr>
+                <w:rFonts w:ascii="微軟正黑體" w:eastAsia="微軟正黑體" w:hAnsi="微軟正黑體"/>
+                <w:noProof/>
+                <w:color w:val="FFFFFF" w:themeColor="background1"/>
+                <w:sz w:val="26"/>
+                <w:szCs w:val="26"/>
+              </w:rPr>
+              <w:drawing>
+                <wp:inline distT="0" distB="0" distL="0" distR="0" wp14:anchorId="6C9DDFE6" wp14:editId="7FA37582">
+                  <wp:extent cx="8036560" cy="2671445"/>
+                  <wp:effectExtent l="0" t="0" r="2540" b="0"/>
+                  <wp:docPr id="1703678964" name="圖片 1"/>
+                  <wp:cNvGraphicFramePr>
+                    <a:graphicFrameLocks xmlns:a="http://schemas.openxmlformats.org/drawingml/2006/main" noChangeAspect="1"/>
+                  </wp:cNvGraphicFramePr>
+                  <a:graphic xmlns:a="http://schemas.openxmlformats.org/drawingml/2006/main">
+                    <a:graphicData uri="http://schemas.openxmlformats.org/drawingml/2006/picture">
+                      <pic:pic xmlns:pic="http://schemas.openxmlformats.org/drawingml/2006/picture">
+                        <pic:nvPicPr>
+                          <pic:cNvPr id="1703678964" name=""/>
+                          <pic:cNvPicPr/>
+                        </pic:nvPicPr>
+                        <pic:blipFill>
+                          <a:blip r:embed="rId21"/>
+                          <a:stretch>
+                            <a:fillRect/>
+                          </a:stretch>
+                        </pic:blipFill>
+                        <pic:spPr>
+                          <a:xfrm>
+                            <a:off x="0" y="0"/>
+                            <a:ext cx="8036560" cy="2671445"/>
+                          </a:xfrm>
+                          <a:prstGeom prst="rect">
+                            <a:avLst/>
+                          </a:prstGeom>
+                        </pic:spPr>
+                      </pic:pic>
+                    </a:graphicData>
+                  </a:graphic>
+                </wp:inline>
+              </w:drawing>
+            </w:r>
+          </w:p>
+          <w:p>
+            <w:pPr>
+              <w:snapToGrid w:val="0"/>
+              <w:rPr>
+                <w:rFonts w:ascii="微軟正黑體" w:eastAsia="微軟正黑體" w:hAnsi="微軟正黑體" w:hint="eastAsia"/>
+                <w:noProof/>
+                <w:color w:val="FFFFFF" w:themeColor="background1"/>
+                <w:sz w:val="26"/>
+                <w:szCs w:val="26"/>
+              </w:rPr>
+            </w:pPr>
           </w:p>
         </w:tc>
       </w:tr>
@@ -3146,7 +3526,6 @@
   <w:style w:type="character" w:default="1" w:styleId="a0">
     <w:name w:val="Default Paragraph Font"/>
     <w:uiPriority w:val="1"/>
-    <w:semiHidden/>
     <w:unhideWhenUsed/>
   </w:style>
   <w:style w:type="table" w:default="1" w:styleId="a1">

</xml_diff>